<commit_message>
updated references and added photos
</commit_message>
<xml_diff>
--- a/References.docx
+++ b/References.docx
@@ -19,39 +19,49 @@
       </w:r>
       <w:r>
         <w:rPr>
-          <w:rFonts w:ascii="Times New Roman" w:eastAsia="Times New Roman" w:hAnsi="Times New Roman" w:cs="Times New Roman"/>
-          <w:sz w:val="24"/>
-          <w:szCs w:val="24"/>
+          <w:rFonts w:ascii="Arial" w:eastAsia="Times New Roman" w:hAnsi="Arial" w:cs="Arial"/>
+          <w:color w:val="006621"/>
+          <w:sz w:val="21"/>
+          <w:szCs w:val="21"/>
+          <w:u w:val="single"/>
+          <w:shd w:val="clear" w:color="auto" w:fill="FFFFFF"/>
           <w:lang w:eastAsia="en-GB"/>
         </w:rPr>
         <w:fldChar w:fldCharType="begin"/>
       </w:r>
       <w:r>
         <w:rPr>
-          <w:rFonts w:ascii="Times New Roman" w:eastAsia="Times New Roman" w:hAnsi="Times New Roman" w:cs="Times New Roman"/>
-          <w:sz w:val="24"/>
-          <w:szCs w:val="24"/>
-          <w:lang w:eastAsia="en-GB"/>
-        </w:rPr>
-        <w:instrText xml:space="preserve"> HYPERLINK "http://www.saedsayad.com/datasets/Iris.xls" </w:instrText>
-      </w:r>
-      <w:r>
-        <w:rPr>
-          <w:rFonts w:ascii="Times New Roman" w:eastAsia="Times New Roman" w:hAnsi="Times New Roman" w:cs="Times New Roman"/>
-          <w:sz w:val="24"/>
-          <w:szCs w:val="24"/>
-          <w:lang w:eastAsia="en-GB"/>
-        </w:rPr>
-        <w:fldChar w:fldCharType="separate"/>
+          <w:rFonts w:ascii="Arial" w:eastAsia="Times New Roman" w:hAnsi="Arial" w:cs="Arial"/>
+          <w:color w:val="006621"/>
+          <w:sz w:val="21"/>
+          <w:szCs w:val="21"/>
+          <w:u w:val="single"/>
+          <w:shd w:val="clear" w:color="auto" w:fill="FFFFFF"/>
+          <w:lang w:eastAsia="en-GB"/>
+        </w:rPr>
+        <w:instrText xml:space="preserve"> HYPERLINK "http://</w:instrText>
+      </w:r>
+      <w:r>
+        <w:rPr>
+          <w:rFonts w:ascii="Arial" w:eastAsia="Times New Roman" w:hAnsi="Arial" w:cs="Arial"/>
+          <w:color w:val="006621"/>
+          <w:sz w:val="21"/>
+          <w:szCs w:val="21"/>
+          <w:u w:val="single"/>
+          <w:shd w:val="clear" w:color="auto" w:fill="FFFFFF"/>
+          <w:lang w:eastAsia="en-GB"/>
+        </w:rPr>
+        <w:instrText>www.saedsayad.com/datasets/Iris.xls</w:instrText>
       </w:r>
     </w:p>
     <w:p>
       <w:pPr>
-        <w:spacing w:after="0" w:line="240" w:lineRule="auto"/>
-        <w:rPr>
-          <w:rFonts w:ascii="Times New Roman" w:eastAsia="Times New Roman" w:hAnsi="Times New Roman" w:cs="Times New Roman"/>
+        <w:rPr>
+          <w:rStyle w:val="Hyperlink"/>
+          <w:rFonts w:ascii="Arial" w:eastAsia="Times New Roman" w:hAnsi="Arial" w:cs="Arial"/>
           <w:sz w:val="24"/>
           <w:szCs w:val="24"/>
+          <w:shd w:val="clear" w:color="auto" w:fill="FFFFFF"/>
           <w:lang w:eastAsia="en-GB"/>
         </w:rPr>
       </w:pPr>
@@ -62,6 +72,29 @@
           <w:sz w:val="21"/>
           <w:szCs w:val="21"/>
           <w:u w:val="single"/>
+          <w:shd w:val="clear" w:color="auto" w:fill="FFFFFF"/>
+          <w:lang w:eastAsia="en-GB"/>
+        </w:rPr>
+        <w:instrText xml:space="preserve">" </w:instrText>
+      </w:r>
+      <w:r>
+        <w:rPr>
+          <w:rFonts w:ascii="Arial" w:eastAsia="Times New Roman" w:hAnsi="Arial" w:cs="Arial"/>
+          <w:color w:val="006621"/>
+          <w:sz w:val="21"/>
+          <w:szCs w:val="21"/>
+          <w:u w:val="single"/>
+          <w:shd w:val="clear" w:color="auto" w:fill="FFFFFF"/>
+          <w:lang w:eastAsia="en-GB"/>
+        </w:rPr>
+        <w:fldChar w:fldCharType="separate"/>
+      </w:r>
+      <w:r>
+        <w:rPr>
+          <w:rStyle w:val="Hyperlink"/>
+          <w:rFonts w:ascii="Arial" w:eastAsia="Times New Roman" w:hAnsi="Arial" w:cs="Arial"/>
+          <w:sz w:val="21"/>
+          <w:szCs w:val="21"/>
           <w:shd w:val="clear" w:color="auto" w:fill="FFFFFF"/>
           <w:lang w:eastAsia="en-GB"/>
         </w:rPr>
@@ -71,6 +104,159 @@
     <w:p>
       <w:pPr>
         <w:rPr>
+          <w:rFonts w:ascii="Arial" w:eastAsia="Times New Roman" w:hAnsi="Arial" w:cs="Arial"/>
+          <w:sz w:val="21"/>
+          <w:szCs w:val="21"/>
+          <w:shd w:val="clear" w:color="auto" w:fill="FFFFFF"/>
+          <w:lang w:eastAsia="en-GB"/>
+        </w:rPr>
+      </w:pPr>
+      <w:r>
+        <w:rPr>
+          <w:rFonts w:ascii="Arial" w:eastAsia="Times New Roman" w:hAnsi="Arial" w:cs="Arial"/>
+          <w:color w:val="006621"/>
+          <w:sz w:val="21"/>
+          <w:szCs w:val="21"/>
+          <w:u w:val="single"/>
+          <w:shd w:val="clear" w:color="auto" w:fill="FFFFFF"/>
+          <w:lang w:eastAsia="en-GB"/>
+        </w:rPr>
+        <w:fldChar w:fldCharType="end"/>
+      </w:r>
+      <w:r>
+        <w:rPr>
+          <w:rFonts w:ascii="Arial" w:eastAsia="Times New Roman" w:hAnsi="Arial" w:cs="Arial"/>
+          <w:sz w:val="21"/>
+          <w:szCs w:val="21"/>
+          <w:shd w:val="clear" w:color="auto" w:fill="FFFFFF"/>
+          <w:lang w:eastAsia="en-GB"/>
+        </w:rPr>
+        <w:t xml:space="preserve">Iris </w:t>
+      </w:r>
+      <w:proofErr w:type="spellStart"/>
+      <w:r>
+        <w:rPr>
+          <w:rFonts w:ascii="Arial" w:eastAsia="Times New Roman" w:hAnsi="Arial" w:cs="Arial"/>
+          <w:sz w:val="21"/>
+          <w:szCs w:val="21"/>
+          <w:shd w:val="clear" w:color="auto" w:fill="FFFFFF"/>
+          <w:lang w:eastAsia="en-GB"/>
+        </w:rPr>
+        <w:t>setosa</w:t>
+      </w:r>
+      <w:proofErr w:type="spellEnd"/>
+      <w:r>
+        <w:rPr>
+          <w:rFonts w:ascii="Arial" w:eastAsia="Times New Roman" w:hAnsi="Arial" w:cs="Arial"/>
+          <w:sz w:val="21"/>
+          <w:szCs w:val="21"/>
+          <w:shd w:val="clear" w:color="auto" w:fill="FFFFFF"/>
+          <w:lang w:eastAsia="en-GB"/>
+        </w:rPr>
+        <w:t xml:space="preserve"> photo</w:t>
+      </w:r>
+      <w:r>
+        <w:rPr>
+          <w:rFonts w:ascii="Arial" w:eastAsia="Times New Roman" w:hAnsi="Arial" w:cs="Arial"/>
+          <w:sz w:val="21"/>
+          <w:szCs w:val="21"/>
+          <w:shd w:val="clear" w:color="auto" w:fill="FFFFFF"/>
+          <w:lang w:eastAsia="en-GB"/>
+        </w:rPr>
+        <w:t xml:space="preserve">: </w:t>
+      </w:r>
+      <w:hyperlink r:id="rId4" w:anchor="/media/File:Kosaciec_szczecinkowaty_Iris_setosa.jpg" w:history="1">
+        <w:r>
+          <w:rPr>
+            <w:rStyle w:val="Hyperlink"/>
+          </w:rPr>
+          <w:t>https://en.wikipedia.org/wiki/Iris_flower_data_set#/media/File:Kosaciec_szczecinkowaty_Iris_setosa.jpg</w:t>
+        </w:r>
+      </w:hyperlink>
+    </w:p>
+    <w:p>
+      <w:pPr>
+        <w:rPr>
+          <w:rFonts w:ascii="Arial" w:eastAsia="Times New Roman" w:hAnsi="Arial" w:cs="Arial"/>
+          <w:sz w:val="21"/>
+          <w:szCs w:val="21"/>
+          <w:shd w:val="clear" w:color="auto" w:fill="FFFFFF"/>
+          <w:lang w:eastAsia="en-GB"/>
+        </w:rPr>
+      </w:pPr>
+      <w:r>
+        <w:rPr>
+          <w:rFonts w:ascii="Arial" w:eastAsia="Times New Roman" w:hAnsi="Arial" w:cs="Arial"/>
+          <w:sz w:val="21"/>
+          <w:szCs w:val="21"/>
+          <w:shd w:val="clear" w:color="auto" w:fill="FFFFFF"/>
+          <w:lang w:eastAsia="en-GB"/>
+        </w:rPr>
+        <w:t>Iris versicolor photo:</w:t>
+      </w:r>
+      <w:r>
+        <w:rPr>
+          <w:rFonts w:ascii="Arial" w:eastAsia="Times New Roman" w:hAnsi="Arial" w:cs="Arial"/>
+          <w:sz w:val="21"/>
+          <w:szCs w:val="21"/>
+          <w:shd w:val="clear" w:color="auto" w:fill="FFFFFF"/>
+          <w:lang w:eastAsia="en-GB"/>
+        </w:rPr>
+        <w:t xml:space="preserve"> </w:t>
+      </w:r>
+      <w:hyperlink r:id="rId5" w:anchor="/media/File:Iris_versicolor_3.jpg" w:history="1">
+        <w:r>
+          <w:rPr>
+            <w:rStyle w:val="Hyperlink"/>
+          </w:rPr>
+          <w:t>https://en.wikipedia.org/wiki/Iris_flower_data_set#/media/File:Iris_versicolor_3.jpg</w:t>
+        </w:r>
+      </w:hyperlink>
+    </w:p>
+    <w:p>
+      <w:pPr>
+        <w:rPr>
+          <w:rFonts w:ascii="Arial" w:eastAsia="Times New Roman" w:hAnsi="Arial" w:cs="Arial"/>
+          <w:sz w:val="21"/>
+          <w:szCs w:val="21"/>
+          <w:shd w:val="clear" w:color="auto" w:fill="FFFFFF"/>
+          <w:lang w:eastAsia="en-GB"/>
+        </w:rPr>
+      </w:pPr>
+      <w:r>
+        <w:rPr>
+          <w:rFonts w:ascii="Arial" w:eastAsia="Times New Roman" w:hAnsi="Arial" w:cs="Arial"/>
+          <w:sz w:val="21"/>
+          <w:szCs w:val="21"/>
+          <w:shd w:val="clear" w:color="auto" w:fill="FFFFFF"/>
+          <w:lang w:eastAsia="en-GB"/>
+        </w:rPr>
+        <w:t>Iris virginica photo:</w:t>
+      </w:r>
+      <w:r>
+        <w:rPr>
+          <w:rFonts w:ascii="Arial" w:eastAsia="Times New Roman" w:hAnsi="Arial" w:cs="Arial"/>
+          <w:sz w:val="21"/>
+          <w:szCs w:val="21"/>
+          <w:shd w:val="clear" w:color="auto" w:fill="FFFFFF"/>
+          <w:lang w:eastAsia="en-GB"/>
+        </w:rPr>
+        <w:t xml:space="preserve"> </w:t>
+      </w:r>
+      <w:hyperlink r:id="rId6" w:anchor="/media/File:Iris_virginica.jpg" w:history="1">
+        <w:r>
+          <w:rPr>
+            <w:rStyle w:val="Hyperlink"/>
+          </w:rPr>
+          <w:t>https://en.wikipedia.org/wiki/Iris_flower_data_set#/media/File:Iris_virginica.jpg</w:t>
+        </w:r>
+      </w:hyperlink>
+      <w:bookmarkStart w:id="0" w:name="_GoBack"/>
+      <w:bookmarkEnd w:id="0"/>
+    </w:p>
+    <w:p>
+      <w:pPr>
+        <w:rPr>
           <w:rFonts w:ascii="Consolas" w:eastAsia="Times New Roman" w:hAnsi="Consolas" w:cs="Times New Roman"/>
           <w:color w:val="D4D4D4"/>
           <w:sz w:val="21"/>
@@ -78,18 +264,7 @@
           <w:lang w:eastAsia="en-GB"/>
         </w:rPr>
       </w:pPr>
-      <w:r>
-        <w:rPr>
-          <w:rFonts w:ascii="Times New Roman" w:eastAsia="Times New Roman" w:hAnsi="Times New Roman" w:cs="Times New Roman"/>
-          <w:sz w:val="24"/>
-          <w:szCs w:val="24"/>
-          <w:lang w:eastAsia="en-GB"/>
-        </w:rPr>
-        <w:fldChar w:fldCharType="end"/>
-      </w:r>
-    </w:p>
-    <w:p>
-      <w:hyperlink r:id="rId4" w:history="1">
+      <w:hyperlink r:id="rId7" w:history="1">
         <w:r>
           <w:rPr>
             <w:rStyle w:val="Hyperlink"/>
@@ -99,7 +274,7 @@
       </w:hyperlink>
     </w:p>
     <w:p>
-      <w:hyperlink r:id="rId5" w:history="1">
+      <w:hyperlink r:id="rId8" w:history="1">
         <w:r>
           <w:rPr>
             <w:rStyle w:val="Hyperlink"/>
@@ -109,7 +284,7 @@
       </w:hyperlink>
     </w:p>
     <w:p>
-      <w:hyperlink r:id="rId6" w:anchor="io-excel" w:history="1">
+      <w:hyperlink r:id="rId9" w:anchor="io-excel" w:history="1">
         <w:r>
           <w:rPr>
             <w:rStyle w:val="Hyperlink"/>
@@ -119,7 +294,7 @@
       </w:hyperlink>
     </w:p>
     <w:p>
-      <w:hyperlink r:id="rId7" w:history="1">
+      <w:hyperlink r:id="rId10" w:history="1">
         <w:r>
           <w:rPr>
             <w:rStyle w:val="Hyperlink"/>
@@ -129,10 +304,7 @@
       </w:hyperlink>
     </w:p>
     <w:p/>
-    <w:p>
-      <w:bookmarkStart w:id="0" w:name="_GoBack"/>
-      <w:bookmarkEnd w:id="0"/>
-    </w:p>
+    <w:p/>
     <w:sectPr>
       <w:pgSz w:w="11906" w:h="16838"/>
       <w:pgMar w:top="1417" w:right="1417" w:bottom="1417" w:left="1417" w:header="708" w:footer="708" w:gutter="0"/>
@@ -573,7 +745,6 @@
     <w:name w:val="Hyperlink"/>
     <w:basedOn w:val="DefaultParagraphFont"/>
     <w:uiPriority w:val="99"/>
-    <w:semiHidden/>
     <w:unhideWhenUsed/>
     <w:rsid w:val="00D647BA"/>
     <w:rPr>
@@ -591,6 +762,30 @@
     <w:rPr>
       <w:i/>
       <w:iCs/>
+    </w:rPr>
+  </w:style>
+  <w:style w:type="character" w:styleId="UnresolvedMention">
+    <w:name w:val="Unresolved Mention"/>
+    <w:basedOn w:val="DefaultParagraphFont"/>
+    <w:uiPriority w:val="99"/>
+    <w:semiHidden/>
+    <w:unhideWhenUsed/>
+    <w:rsid w:val="00A75592"/>
+    <w:rPr>
+      <w:color w:val="605E5C"/>
+      <w:shd w:val="clear" w:color="auto" w:fill="E1DFDD"/>
+    </w:rPr>
+  </w:style>
+  <w:style w:type="character" w:styleId="FollowedHyperlink">
+    <w:name w:val="FollowedHyperlink"/>
+    <w:basedOn w:val="DefaultParagraphFont"/>
+    <w:uiPriority w:val="99"/>
+    <w:semiHidden/>
+    <w:unhideWhenUsed/>
+    <w:rsid w:val="00A75592"/>
+    <w:rPr>
+      <w:color w:val="954F72" w:themeColor="followedHyperlink"/>
+      <w:u w:val="single"/>
     </w:rPr>
   </w:style>
 </w:styles>

</xml_diff>

<commit_message>
Added screenshots of histograms
</commit_message>
<xml_diff>
--- a/References.docx
+++ b/References.docx
@@ -340,22 +340,31 @@
       </w:hyperlink>
     </w:p>
     <w:p>
+      <w:pPr>
+        <w:rPr>
+          <w:rStyle w:val="Hyperlink"/>
+        </w:rPr>
+      </w:pPr>
       <w:hyperlink r:id="rId14" w:history="1">
         <w:r>
           <w:rPr>
             <w:rStyle w:val="Hyperlink"/>
           </w:rPr>
-          <w:t>https://pandas.pydata.org/pan</w:t>
+          <w:t>https://pandas.pydata.org/pandas-docs/stable/reference/api/pandas.DataFrame.groupby.html</w:t>
         </w:r>
-        <w:bookmarkStart w:id="0" w:name="_GoBack"/>
-        <w:bookmarkEnd w:id="0"/>
+      </w:hyperlink>
+    </w:p>
+    <w:p>
+      <w:hyperlink r:id="rId15" w:history="1">
         <w:r>
           <w:rPr>
             <w:rStyle w:val="Hyperlink"/>
           </w:rPr>
-          <w:t>das-docs/stable/reference/api/pandas.DataFrame.groupby.html</w:t>
+          <w:t>https://stackoverflow.com/questions/41213346/python-matplotlib-label-in-histogram</w:t>
         </w:r>
       </w:hyperlink>
+      <w:bookmarkStart w:id="0" w:name="_GoBack"/>
+      <w:bookmarkEnd w:id="0"/>
     </w:p>
     <w:sectPr>
       <w:pgSz w:w="11906" w:h="16838"/>

</xml_diff>